<commit_message>
Update Ruiner af Akademiet for Beskyttelse og Visuelle studier.docx
</commit_message>
<xml_diff>
--- a/Terra Aurum/Hav/Ruiner af Akademiet for Beskyttelse og Visuelle studier.docx
+++ b/Terra Aurum/Hav/Ruiner af Akademiet for Beskyttelse og Visuelle studier.docx
@@ -6227,7 +6227,13 @@
         <w:rPr>
           <w:lang w:val="da-DK"/>
         </w:rPr>
-        <w:t>Mindslice: 10 ft.</w:t>
+        <w:t>Psionic Mirage</w:t>
+      </w:r>
+      <w:r>
+        <w:rPr>
+          <w:lang w:val="da-DK"/>
+        </w:rPr>
+        <w:t>: 10 ft.</w:t>
       </w:r>
     </w:p>
     <w:p>
@@ -6317,6 +6323,7 @@
     </w:p>
     <w:p>
       <w:pPr>
+        <w:ind w:left="360"/>
         <w:rPr>
           <w:lang w:val="da-DK"/>
         </w:rPr>
@@ -6326,6 +6333,19 @@
           <w:lang w:val="da-DK"/>
         </w:rPr>
         <w:lastRenderedPageBreak/>
+        <w:t>Minion alternativ: Star spawn</w:t>
+      </w:r>
+    </w:p>
+    <w:p>
+      <w:pPr>
+        <w:rPr>
+          <w:lang w:val="da-DK"/>
+        </w:rPr>
+      </w:pPr>
+      <w:r>
+        <w:rPr>
+          <w:lang w:val="da-DK"/>
+        </w:rPr>
         <w:t xml:space="preserve">Rødforskudt </w:t>
       </w:r>
       <w:r>

</xml_diff>